<commit_message>
Update Telium and contact info in DOCX
</commit_message>
<xml_diff>
--- a/AndreReis_EN.docx
+++ b/AndreReis_EN.docx
@@ -31,14 +31,21 @@
       </w:pPr>
       <w:r>
         <w:rPr>
-          <w:rFonts w:ascii="Liberation Serif" w:cs="Liberation Serif" w:eastAsia="Liberation Serif" w:hAnsi="Liberation Serif"/>
-          <w:b w:val="0"/>
-          <w:color w:val="000000"/>
-          <w:sz w:val="20"/>
-          <w:szCs w:val="20"/>
-          <w:rtl w:val="0"/>
-        </w:rPr>
-        <w:t xml:space="preserve">São Paulo, Brazil</w:t>
+          <w:sz w:val="20"/>
+          <w:szCs w:val="20"/>
+          <w:rtl w:val="0"/>
+        </w:rPr>
+        <w:t xml:space="preserve">London, UK</w:t>
+      </w:r>
+      <w:r>
+        <w:rPr>
+          <w:rFonts w:ascii="Liberation Serif" w:cs="Liberation Serif" w:eastAsia="Liberation Serif" w:hAnsi="Liberation Serif"/>
+          <w:b w:val="0"/>
+          <w:color w:val="000000"/>
+          <w:sz w:val="20"/>
+          <w:szCs w:val="20"/>
+          <w:rtl w:val="0"/>
+        </w:rPr>
         <w:br w:type="textWrapping"/>
         <w:t xml:space="preserve">andre.reis@gmail.com</w:t>
         <w:br w:type="textWrapping"/>
@@ -61,15 +68,15 @@
           <w:szCs w:val="20"/>
           <w:rtl w:val="0"/>
         </w:rPr>
-        <w:t xml:space="preserve"> (</w:t>
-      </w:r>
-      <w:r>
-        <w:rPr>
-          <w:sz w:val="20"/>
-          <w:szCs w:val="20"/>
-          <w:rtl w:val="0"/>
-        </w:rPr>
-        <w:t xml:space="preserve">020) 3290-REIS or 3290-7347</w:t>
+        <w:t xml:space="preserve"> </w:t>
+      </w:r>
+      <w:r>
+        <w:rPr>
+          <w:sz w:val="20"/>
+          <w:szCs w:val="20"/>
+          <w:rtl w:val="0"/>
+        </w:rPr>
+        <w:t xml:space="preserve">074 8210 1626</w:t>
       </w:r>
     </w:p>
     <w:p>
@@ -405,7 +412,30 @@
           <w:color w:val="000000"/>
           <w:rtl w:val="0"/>
         </w:rPr>
-        <w:t xml:space="preserve">Jul 2006 - Present</w:t>
+        <w:t xml:space="preserve">Jul 200</w:t>
+      </w:r>
+      <w:r>
+        <w:rPr>
+          <w:b w:val="1"/>
+          <w:rtl w:val="0"/>
+        </w:rPr>
+        <w:t xml:space="preserve">6</w:t>
+      </w:r>
+      <w:r>
+        <w:rPr>
+          <w:rFonts w:ascii="Liberation Serif" w:cs="Liberation Serif" w:eastAsia="Liberation Serif" w:hAnsi="Liberation Serif"/>
+          <w:b w:val="1"/>
+          <w:color w:val="000000"/>
+          <w:rtl w:val="0"/>
+        </w:rPr>
+        <w:t xml:space="preserve"> - </w:t>
+      </w:r>
+      <w:r>
+        <w:rPr>
+          <w:b w:val="1"/>
+          <w:rtl w:val="0"/>
+        </w:rPr>
+        <w:t xml:space="preserve">Aug 2015</w:t>
       </w:r>
       <w:r>
         <w:rPr>
@@ -485,7 +515,45 @@
           <w:szCs w:val="20"/>
           <w:rtl w:val="0"/>
         </w:rPr>
-        <w:t xml:space="preserve">My main role here is team leader on system analysis, writing code, testing and deploying process. I write a lot of code everyday but also attend to meetings with internal clients and lead daily stand up meetings with the all developers.</w:t>
+        <w:t xml:space="preserve">My main role here </w:t>
+      </w:r>
+      <w:r>
+        <w:rPr>
+          <w:sz w:val="20"/>
+          <w:szCs w:val="20"/>
+          <w:rtl w:val="0"/>
+        </w:rPr>
+        <w:t xml:space="preserve">was</w:t>
+      </w:r>
+      <w:r>
+        <w:rPr>
+          <w:rFonts w:ascii="Liberation Serif" w:cs="Liberation Serif" w:eastAsia="Liberation Serif" w:hAnsi="Liberation Serif"/>
+          <w:b w:val="0"/>
+          <w:color w:val="000000"/>
+          <w:sz w:val="20"/>
+          <w:szCs w:val="20"/>
+          <w:rtl w:val="0"/>
+        </w:rPr>
+        <w:t xml:space="preserve"> team leader on system analysis, writing code, testing and deploying process. I wr</w:t>
+      </w:r>
+      <w:r>
+        <w:rPr>
+          <w:sz w:val="20"/>
+          <w:szCs w:val="20"/>
+          <w:rtl w:val="0"/>
+        </w:rPr>
+        <w:t xml:space="preserve">o</w:t>
+      </w:r>
+      <w:r>
+        <w:rPr>
+          <w:rFonts w:ascii="Liberation Serif" w:cs="Liberation Serif" w:eastAsia="Liberation Serif" w:hAnsi="Liberation Serif"/>
+          <w:b w:val="0"/>
+          <w:color w:val="000000"/>
+          <w:sz w:val="20"/>
+          <w:szCs w:val="20"/>
+          <w:rtl w:val="0"/>
+        </w:rPr>
+        <w:t xml:space="preserve">te a lot of code everyday but also attend to meetings with internal clients and lead daily stand up meetings with the all developers.</w:t>
       </w:r>
       <w:r>
         <w:rPr>
@@ -509,7 +577,45 @@
           <w:szCs w:val="20"/>
           <w:rtl w:val="0"/>
         </w:rPr>
-        <w:t xml:space="preserve">Another role of mine is data scientist, analyst and consultant for the main board of the company generating several reports, spreadsheets and dashboards.</w:t>
+        <w:t xml:space="preserve">Another role of mine </w:t>
+      </w:r>
+      <w:r>
+        <w:rPr>
+          <w:sz w:val="20"/>
+          <w:szCs w:val="20"/>
+          <w:rtl w:val="0"/>
+        </w:rPr>
+        <w:t xml:space="preserve">wa</w:t>
+      </w:r>
+      <w:r>
+        <w:rPr>
+          <w:rFonts w:ascii="Liberation Serif" w:cs="Liberation Serif" w:eastAsia="Liberation Serif" w:hAnsi="Liberation Serif"/>
+          <w:b w:val="0"/>
+          <w:color w:val="000000"/>
+          <w:sz w:val="20"/>
+          <w:szCs w:val="20"/>
+          <w:rtl w:val="0"/>
+        </w:rPr>
+        <w:t xml:space="preserve">s data </w:t>
+      </w:r>
+      <w:r>
+        <w:rPr>
+          <w:sz w:val="20"/>
+          <w:szCs w:val="20"/>
+          <w:rtl w:val="0"/>
+        </w:rPr>
+        <w:t xml:space="preserve">a</w:t>
+      </w:r>
+      <w:r>
+        <w:rPr>
+          <w:rFonts w:ascii="Liberation Serif" w:cs="Liberation Serif" w:eastAsia="Liberation Serif" w:hAnsi="Liberation Serif"/>
+          <w:b w:val="0"/>
+          <w:color w:val="000000"/>
+          <w:sz w:val="20"/>
+          <w:szCs w:val="20"/>
+          <w:rtl w:val="0"/>
+        </w:rPr>
+        <w:t xml:space="preserve">nalyst and consultant for the main board of the company generating several reports, spreadsheets and dashboards.</w:t>
       </w:r>
       <w:r>
         <w:rPr>
@@ -533,7 +639,7 @@
           <w:szCs w:val="20"/>
           <w:rtl w:val="0"/>
         </w:rPr>
-        <w:t xml:space="preserve">I am also the PostgreSQL administrator besides the sysadmins team being responsible for the server dimensioning, tablespaces structure, performance, </w:t>
+        <w:t xml:space="preserve">I was also the PostgreSQL administrator besides the sysadmins team being responsible for the server dimensioning, tablespaces structure, performance, </w:t>
       </w:r>
       <w:r>
         <w:rPr>
@@ -645,7 +751,7 @@
           <w:szCs w:val="20"/>
           <w:rtl w:val="0"/>
         </w:rPr>
-        <w:t xml:space="preserve">Customer Control Panel (v1 CodeIgniter and v2 Laravel/Eloquent/Bootstrap).</w:t>
+        <w:t xml:space="preserve">Customer Control Panel (version 1 with CodeIgniter and version 2 with Laravel/Eloquent/Bootstrap).</w:t>
       </w:r>
     </w:p>
     <w:p>

</xml_diff>